<commit_message>
updated - 3 skills not required
updated 3 skills not required
</commit_message>
<xml_diff>
--- a/Industry Data/Felipe - Burning Glass report.docx
+++ b/Industry Data/Felipe - Burning Glass report.docx
@@ -219,7 +219,29 @@
           <w:szCs w:val="20"/>
           <w:lang w:eastAsia="en-AU"/>
         </w:rPr>
-        <w:t xml:space="preserve">    IT-specific: </w:t>
+        <w:t xml:space="preserve">    </w:t>
+      </w:r>
+      <w:r>
+        <w:rPr>
+          <w:rFonts w:ascii="Courier New" w:eastAsia="Times New Roman" w:hAnsi="Courier New" w:cs="Courier New"/>
+          <w:b/>
+          <w:bCs/>
+          <w:color w:val="000000"/>
+          <w:sz w:val="20"/>
+          <w:szCs w:val="20"/>
+          <w:lang w:eastAsia="en-AU"/>
+        </w:rPr>
+        <w:t>IT-specific:</w:t>
+      </w:r>
+      <w:r>
+        <w:rPr>
+          <w:rFonts w:ascii="Courier New" w:eastAsia="Times New Roman" w:hAnsi="Courier New" w:cs="Courier New"/>
+          <w:color w:val="000000"/>
+          <w:sz w:val="20"/>
+          <w:szCs w:val="20"/>
+          <w:lang w:eastAsia="en-AU"/>
+        </w:rPr>
+        <w:t xml:space="preserve"> </w:t>
       </w:r>
       <w:proofErr w:type="spellStart"/>
       <w:r>
@@ -251,7 +273,7 @@
           <w:szCs w:val="20"/>
           <w:lang w:eastAsia="en-AU"/>
         </w:rPr>
-        <w:t>Python, C++, C#, JavaScript, Linux, Amazon Web Services, Database, SQL, .Net Framework, Mechatronics</w:t>
+        <w:t>Python, C++, C#, Linux, Amazon Web Services, Database, SQL, .Net Framework, Mechatronics</w:t>
       </w:r>
     </w:p>
     <w:p>
@@ -291,7 +313,29 @@
           <w:szCs w:val="20"/>
           <w:lang w:eastAsia="en-AU"/>
         </w:rPr>
-        <w:t xml:space="preserve">    General: </w:t>
+        <w:t xml:space="preserve">    </w:t>
+      </w:r>
+      <w:r>
+        <w:rPr>
+          <w:rFonts w:ascii="Courier New" w:eastAsia="Times New Roman" w:hAnsi="Courier New" w:cs="Courier New"/>
+          <w:b/>
+          <w:bCs/>
+          <w:color w:val="000000"/>
+          <w:sz w:val="20"/>
+          <w:szCs w:val="20"/>
+          <w:lang w:eastAsia="en-AU"/>
+        </w:rPr>
+        <w:t>General</w:t>
+      </w:r>
+      <w:r>
+        <w:rPr>
+          <w:rFonts w:ascii="Courier New" w:eastAsia="Times New Roman" w:hAnsi="Courier New" w:cs="Courier New"/>
+          <w:color w:val="000000"/>
+          <w:sz w:val="20"/>
+          <w:szCs w:val="20"/>
+          <w:lang w:eastAsia="en-AU"/>
+        </w:rPr>
+        <w:t xml:space="preserve">: </w:t>
       </w:r>
       <w:r>
         <w:rPr>
@@ -446,12 +490,24 @@
       <w:r>
         <w:rPr>
           <w:rFonts w:ascii="Courier New" w:eastAsia="Times New Roman" w:hAnsi="Courier New" w:cs="Courier New"/>
-          <w:color w:val="000000"/>
-          <w:sz w:val="20"/>
-          <w:szCs w:val="20"/>
-          <w:lang w:eastAsia="en-AU"/>
-        </w:rPr>
-        <w:t>High demand for SQL (#1)</w:t>
+          <w:b/>
+          <w:bCs/>
+          <w:color w:val="000000"/>
+          <w:sz w:val="20"/>
+          <w:szCs w:val="20"/>
+          <w:lang w:eastAsia="en-AU"/>
+        </w:rPr>
+        <w:t>High demand for</w:t>
+      </w:r>
+      <w:r>
+        <w:rPr>
+          <w:rFonts w:ascii="Courier New" w:eastAsia="Times New Roman" w:hAnsi="Courier New" w:cs="Courier New"/>
+          <w:color w:val="000000"/>
+          <w:sz w:val="20"/>
+          <w:szCs w:val="20"/>
+          <w:lang w:eastAsia="en-AU"/>
+        </w:rPr>
+        <w:t xml:space="preserve"> SQL (#1)</w:t>
       </w:r>
       <w:r>
         <w:rPr>
@@ -483,7 +539,29 @@
           <w:szCs w:val="20"/>
           <w:lang w:eastAsia="en-AU"/>
         </w:rPr>
-        <w:t xml:space="preserve"> (#2) and Low-moderate demand for </w:t>
+        <w:t xml:space="preserve"> (#2) and </w:t>
+      </w:r>
+      <w:r>
+        <w:rPr>
+          <w:rFonts w:ascii="Courier New" w:eastAsia="Times New Roman" w:hAnsi="Courier New" w:cs="Courier New"/>
+          <w:b/>
+          <w:bCs/>
+          <w:color w:val="000000"/>
+          <w:sz w:val="20"/>
+          <w:szCs w:val="20"/>
+          <w:lang w:eastAsia="en-AU"/>
+        </w:rPr>
+        <w:t>Low-moderate demand for</w:t>
+      </w:r>
+      <w:r>
+        <w:rPr>
+          <w:rFonts w:ascii="Courier New" w:eastAsia="Times New Roman" w:hAnsi="Courier New" w:cs="Courier New"/>
+          <w:color w:val="000000"/>
+          <w:sz w:val="20"/>
+          <w:szCs w:val="20"/>
+          <w:lang w:eastAsia="en-AU"/>
+        </w:rPr>
+        <w:t xml:space="preserve"> </w:t>
       </w:r>
       <w:r>
         <w:rPr>
@@ -580,12 +658,34 @@
       <w:r>
         <w:rPr>
           <w:rFonts w:ascii="Courier New" w:eastAsia="Times New Roman" w:hAnsi="Courier New" w:cs="Courier New"/>
-          <w:color w:val="000000"/>
-          <w:sz w:val="20"/>
-          <w:szCs w:val="20"/>
-          <w:lang w:eastAsia="en-AU"/>
-        </w:rPr>
-        <w:t xml:space="preserve">High demand for communication (#1), </w:t>
+          <w:b/>
+          <w:bCs/>
+          <w:color w:val="000000"/>
+          <w:sz w:val="20"/>
+          <w:szCs w:val="20"/>
+          <w:lang w:eastAsia="en-AU"/>
+        </w:rPr>
+        <w:t xml:space="preserve">High demand for </w:t>
+      </w:r>
+      <w:r>
+        <w:rPr>
+          <w:rFonts w:ascii="Courier New" w:eastAsia="Times New Roman" w:hAnsi="Courier New" w:cs="Courier New"/>
+          <w:color w:val="000000"/>
+          <w:sz w:val="20"/>
+          <w:szCs w:val="20"/>
+          <w:lang w:eastAsia="en-AU"/>
+        </w:rPr>
+        <w:t>communication</w:t>
+      </w:r>
+      <w:r>
+        <w:rPr>
+          <w:rFonts w:ascii="Courier New" w:eastAsia="Times New Roman" w:hAnsi="Courier New" w:cs="Courier New"/>
+          <w:color w:val="000000"/>
+          <w:sz w:val="20"/>
+          <w:szCs w:val="20"/>
+          <w:lang w:eastAsia="en-AU"/>
+        </w:rPr>
+        <w:t xml:space="preserve"> (#1), </w:t>
       </w:r>
       <w:r>
         <w:rPr>
@@ -625,17 +725,7 @@
           <w:szCs w:val="20"/>
           <w:lang w:eastAsia="en-AU"/>
         </w:rPr>
-        <w:t>solving</w:t>
-      </w:r>
-      <w:r>
-        <w:rPr>
-          <w:rFonts w:ascii="Courier New" w:eastAsia="Times New Roman" w:hAnsi="Courier New" w:cs="Courier New"/>
-          <w:color w:val="000000"/>
-          <w:sz w:val="20"/>
-          <w:szCs w:val="20"/>
-          <w:lang w:eastAsia="en-AU"/>
-        </w:rPr>
-        <w:t xml:space="preserve"> </w:t>
+        <w:t xml:space="preserve">solving </w:t>
       </w:r>
       <w:r>
         <w:rPr>
@@ -665,7 +755,7 @@
           <w:szCs w:val="20"/>
           <w:lang w:eastAsia="en-AU"/>
         </w:rPr>
-        <w:t>Medium demand for analytical skills (#17) time management (#19)</w:t>
+        <w:t xml:space="preserve">Medium demand for analytical skills (#17) </w:t>
       </w:r>
     </w:p>
     <w:p>
@@ -727,16 +817,6 @@
           <w:lang w:eastAsia="en-AU"/>
         </w:rPr>
       </w:pPr>
-      <w:r>
-        <w:rPr>
-          <w:rFonts w:ascii="Courier New" w:eastAsia="Times New Roman" w:hAnsi="Courier New" w:cs="Courier New"/>
-          <w:color w:val="000000"/>
-          <w:sz w:val="20"/>
-          <w:szCs w:val="20"/>
-          <w:lang w:eastAsia="en-AU"/>
-        </w:rPr>
-        <w:t>Three IT skills not in my skillset:</w:t>
-      </w:r>
     </w:p>
     <w:p>
       <w:pPr>
@@ -775,7 +855,67 @@
           <w:szCs w:val="20"/>
           <w:lang w:eastAsia="en-AU"/>
         </w:rPr>
-        <w:t>SQL. Python, .Net Framework</w:t>
+        <w:t>Three IT skills not in my skillset:</w:t>
+      </w:r>
+    </w:p>
+    <w:p>
+      <w:pPr>
+        <w:tabs>
+          <w:tab w:val="left" w:pos="916"/>
+          <w:tab w:val="left" w:pos="1832"/>
+          <w:tab w:val="left" w:pos="2748"/>
+          <w:tab w:val="left" w:pos="3664"/>
+          <w:tab w:val="left" w:pos="4580"/>
+          <w:tab w:val="left" w:pos="5496"/>
+          <w:tab w:val="left" w:pos="6412"/>
+          <w:tab w:val="left" w:pos="7328"/>
+          <w:tab w:val="left" w:pos="8244"/>
+          <w:tab w:val="left" w:pos="9160"/>
+          <w:tab w:val="left" w:pos="10076"/>
+          <w:tab w:val="left" w:pos="10992"/>
+          <w:tab w:val="left" w:pos="11908"/>
+          <w:tab w:val="left" w:pos="12824"/>
+          <w:tab w:val="left" w:pos="13740"/>
+          <w:tab w:val="left" w:pos="14656"/>
+        </w:tabs>
+        <w:spacing w:after="0" w:line="240" w:lineRule="auto"/>
+        <w:rPr>
+          <w:rFonts w:ascii="Courier New" w:eastAsia="Times New Roman" w:hAnsi="Courier New" w:cs="Courier New"/>
+          <w:color w:val="000000"/>
+          <w:sz w:val="20"/>
+          <w:szCs w:val="20"/>
+          <w:lang w:eastAsia="en-AU"/>
+        </w:rPr>
+      </w:pPr>
+      <w:r>
+        <w:rPr>
+          <w:rFonts w:ascii="Courier New" w:eastAsia="Times New Roman" w:hAnsi="Courier New" w:cs="Courier New"/>
+          <w:color w:val="000000"/>
+          <w:sz w:val="20"/>
+          <w:szCs w:val="20"/>
+          <w:lang w:eastAsia="en-AU"/>
+        </w:rPr>
+        <w:t xml:space="preserve">Java, </w:t>
+      </w:r>
+      <w:r>
+        <w:rPr>
+          <w:rFonts w:ascii="Courier New" w:eastAsia="Times New Roman" w:hAnsi="Courier New" w:cs="Courier New"/>
+          <w:color w:val="000000"/>
+          <w:sz w:val="20"/>
+          <w:szCs w:val="20"/>
+          <w:lang w:eastAsia="en-AU"/>
+        </w:rPr>
+        <w:t xml:space="preserve">Microsoft windows, </w:t>
+      </w:r>
+      <w:r>
+        <w:rPr>
+          <w:rFonts w:ascii="Courier New" w:eastAsia="Times New Roman" w:hAnsi="Courier New" w:cs="Courier New"/>
+          <w:color w:val="000000"/>
+          <w:sz w:val="20"/>
+          <w:szCs w:val="20"/>
+          <w:lang w:eastAsia="en-AU"/>
+        </w:rPr>
+        <w:t>Project Management</w:t>
       </w:r>
     </w:p>
     <w:p>
@@ -837,16 +977,6 @@
           <w:lang w:eastAsia="en-AU"/>
         </w:rPr>
       </w:pPr>
-      <w:r>
-        <w:rPr>
-          <w:rFonts w:ascii="Courier New" w:eastAsia="Times New Roman" w:hAnsi="Courier New" w:cs="Courier New"/>
-          <w:color w:val="000000"/>
-          <w:sz w:val="20"/>
-          <w:szCs w:val="20"/>
-          <w:lang w:eastAsia="en-AU"/>
-        </w:rPr>
-        <w:t>Three general skills not in my skillset:</w:t>
-      </w:r>
     </w:p>
     <w:p>
       <w:pPr>
@@ -885,7 +1015,7 @@
           <w:szCs w:val="20"/>
           <w:lang w:eastAsia="en-AU"/>
         </w:rPr>
-        <w:t>Time management, writing, Multi-tasking</w:t>
+        <w:t>Three general skills not in my skillset:</w:t>
       </w:r>
     </w:p>
     <w:p>
@@ -917,6 +1047,46 @@
           <w:lang w:eastAsia="en-AU"/>
         </w:rPr>
       </w:pPr>
+      <w:r>
+        <w:rPr>
+          <w:rFonts w:ascii="Courier New" w:eastAsia="Times New Roman" w:hAnsi="Courier New" w:cs="Courier New"/>
+          <w:color w:val="000000"/>
+          <w:sz w:val="20"/>
+          <w:szCs w:val="20"/>
+          <w:lang w:eastAsia="en-AU"/>
+        </w:rPr>
+        <w:t>Time management, writing, Multi-tasking</w:t>
+      </w:r>
+    </w:p>
+    <w:p>
+      <w:pPr>
+        <w:tabs>
+          <w:tab w:val="left" w:pos="916"/>
+          <w:tab w:val="left" w:pos="1832"/>
+          <w:tab w:val="left" w:pos="2748"/>
+          <w:tab w:val="left" w:pos="3664"/>
+          <w:tab w:val="left" w:pos="4580"/>
+          <w:tab w:val="left" w:pos="5496"/>
+          <w:tab w:val="left" w:pos="6412"/>
+          <w:tab w:val="left" w:pos="7328"/>
+          <w:tab w:val="left" w:pos="8244"/>
+          <w:tab w:val="left" w:pos="9160"/>
+          <w:tab w:val="left" w:pos="10076"/>
+          <w:tab w:val="left" w:pos="10992"/>
+          <w:tab w:val="left" w:pos="11908"/>
+          <w:tab w:val="left" w:pos="12824"/>
+          <w:tab w:val="left" w:pos="13740"/>
+          <w:tab w:val="left" w:pos="14656"/>
+        </w:tabs>
+        <w:spacing w:after="0" w:line="240" w:lineRule="auto"/>
+        <w:rPr>
+          <w:rFonts w:ascii="Courier New" w:eastAsia="Times New Roman" w:hAnsi="Courier New" w:cs="Courier New"/>
+          <w:color w:val="000000"/>
+          <w:sz w:val="20"/>
+          <w:szCs w:val="20"/>
+          <w:lang w:eastAsia="en-AU"/>
+        </w:rPr>
+      </w:pPr>
     </w:p>
     <w:p>
       <w:pPr>
@@ -961,18 +1131,16 @@
         </w:rPr>
         <w:t xml:space="preserve"> and Java, I will be able to have a more informed decision. The other primary profession that has caught my interest is Network Engineer, as I enjoy </w:t>
       </w:r>
-      <w:proofErr w:type="gramStart"/>
-      <w:r>
-        <w:rPr>
-          <w:rFonts w:ascii="Courier New" w:eastAsia="Times New Roman" w:hAnsi="Courier New" w:cs="Courier New"/>
-          <w:color w:val="000000"/>
-          <w:sz w:val="20"/>
-          <w:szCs w:val="20"/>
-          <w:lang w:eastAsia="en-AU"/>
-        </w:rPr>
-        <w:t>to deal</w:t>
-      </w:r>
-      <w:proofErr w:type="gramEnd"/>
+      <w:r>
+        <w:rPr>
+          <w:rFonts w:ascii="Courier New" w:eastAsia="Times New Roman" w:hAnsi="Courier New" w:cs="Courier New"/>
+          <w:color w:val="000000"/>
+          <w:sz w:val="20"/>
+          <w:szCs w:val="20"/>
+          <w:lang w:eastAsia="en-AU"/>
+        </w:rPr>
+        <w:t>dealing</w:t>
+      </w:r>
       <w:r>
         <w:rPr>
           <w:rFonts w:ascii="Courier New" w:eastAsia="Times New Roman" w:hAnsi="Courier New" w:cs="Courier New"/>
@@ -1835,6 +2003,21 @@
 </file>
 
 <file path=customXml/item1.xml><?xml version="1.0" encoding="utf-8"?>
+<p:properties xmlns:p="http://schemas.microsoft.com/office/2006/metadata/properties" xmlns:xsi="http://www.w3.org/2001/XMLSchema-instance" xmlns:pc="http://schemas.microsoft.com/office/infopath/2007/PartnerControls">
+  <documentManagement/>
+</p:properties>
+</file>
+
+<file path=customXml/item2.xml><?xml version="1.0" encoding="utf-8"?>
+<?mso-contentType ?>
+<FormTemplates xmlns="http://schemas.microsoft.com/sharepoint/v3/contenttype/forms">
+  <Display>DocumentLibraryForm</Display>
+  <Edit>DocumentLibraryForm</Edit>
+  <New>DocumentLibraryForm</New>
+</FormTemplates>
+</file>
+
+<file path=customXml/item3.xml><?xml version="1.0" encoding="utf-8"?>
 <ct:contentTypeSchema xmlns:ct="http://schemas.microsoft.com/office/2006/metadata/contentType" xmlns:ma="http://schemas.microsoft.com/office/2006/metadata/properties/metaAttributes" ct:_="" ma:_="" ma:contentTypeName="Document" ma:contentTypeID="0x0101009362D3DE22D66B4693BC9F4796BBB409" ma:contentTypeVersion="13" ma:contentTypeDescription="Create a new document." ma:contentTypeScope="" ma:versionID="ae8f85f17547df90eda08c74933a47b9">
   <xsd:schema xmlns:xsd="http://www.w3.org/2001/XMLSchema" xmlns:xs="http://www.w3.org/2001/XMLSchema" xmlns:p="http://schemas.microsoft.com/office/2006/metadata/properties" xmlns:ns3="f715fa8d-e5a2-43c5-93cb-8c3ac3fa13b8" xmlns:ns4="21dcbf5f-a8c6-4194-a644-5d639dc1c2b4" targetNamespace="http://schemas.microsoft.com/office/2006/metadata/properties" ma:root="true" ma:fieldsID="5345e45c22e3525ed84a390af079d3bf" ns3:_="" ns4:_="">
     <xsd:import namespace="f715fa8d-e5a2-43c5-93cb-8c3ac3fa13b8"/>
@@ -2057,22 +2240,24 @@
 </ct:contentTypeSchema>
 </file>
 
-<file path=customXml/item2.xml><?xml version="1.0" encoding="utf-8"?>
-<?mso-contentType ?>
-<FormTemplates xmlns="http://schemas.microsoft.com/sharepoint/v3/contenttype/forms">
-  <Display>DocumentLibraryForm</Display>
-  <Edit>DocumentLibraryForm</Edit>
-  <New>DocumentLibraryForm</New>
-</FormTemplates>
+<file path=customXml/itemProps1.xml><?xml version="1.0" encoding="utf-8"?>
+<ds:datastoreItem xmlns:ds="http://schemas.openxmlformats.org/officeDocument/2006/customXml" ds:itemID="{E3C48C5A-56B7-44EF-9114-15725192CB1D}">
+  <ds:schemaRefs>
+    <ds:schemaRef ds:uri="http://schemas.microsoft.com/office/2006/metadata/properties"/>
+    <ds:schemaRef ds:uri="http://schemas.microsoft.com/office/infopath/2007/PartnerControls"/>
+  </ds:schemaRefs>
+</ds:datastoreItem>
 </file>
 
-<file path=customXml/item3.xml><?xml version="1.0" encoding="utf-8"?>
-<p:properties xmlns:p="http://schemas.microsoft.com/office/2006/metadata/properties" xmlns:xsi="http://www.w3.org/2001/XMLSchema-instance" xmlns:pc="http://schemas.microsoft.com/office/infopath/2007/PartnerControls">
-  <documentManagement/>
-</p:properties>
+<file path=customXml/itemProps2.xml><?xml version="1.0" encoding="utf-8"?>
+<ds:datastoreItem xmlns:ds="http://schemas.openxmlformats.org/officeDocument/2006/customXml" ds:itemID="{50558548-622C-4E67-B3CA-AB94301A3B71}">
+  <ds:schemaRefs>
+    <ds:schemaRef ds:uri="http://schemas.microsoft.com/sharepoint/v3/contenttype/forms"/>
+  </ds:schemaRefs>
+</ds:datastoreItem>
 </file>
 
-<file path=customXml/itemProps1.xml><?xml version="1.0" encoding="utf-8"?>
+<file path=customXml/itemProps3.xml><?xml version="1.0" encoding="utf-8"?>
 <ds:datastoreItem xmlns:ds="http://schemas.openxmlformats.org/officeDocument/2006/customXml" ds:itemID="{1D263022-8A09-44AC-BEDB-D3F4535B82FC}">
   <ds:schemaRefs>
     <ds:schemaRef ds:uri="http://schemas.microsoft.com/office/2006/metadata/contentType"/>
@@ -2089,29 +2274,4 @@
     <ds:schemaRef ds:uri="http://schemas.microsoft.com/internal/obd"/>
   </ds:schemaRefs>
 </ds:datastoreItem>
-</file>
-
-<file path=customXml/itemProps2.xml><?xml version="1.0" encoding="utf-8"?>
-<ds:datastoreItem xmlns:ds="http://schemas.openxmlformats.org/officeDocument/2006/customXml" ds:itemID="{50558548-622C-4E67-B3CA-AB94301A3B71}">
-  <ds:schemaRefs>
-    <ds:schemaRef ds:uri="http://schemas.microsoft.com/sharepoint/v3/contenttype/forms"/>
-  </ds:schemaRefs>
-</ds:datastoreItem>
-</file>
-
-<file path=customXml/itemProps3.xml><?xml version="1.0" encoding="utf-8"?>
-<ds:datastoreItem xmlns:ds="http://schemas.openxmlformats.org/officeDocument/2006/customXml" ds:itemID="{E3C48C5A-56B7-44EF-9114-15725192CB1D}">
-  <ds:schemaRefs>
-    <ds:schemaRef ds:uri="http://schemas.microsoft.com/office/2006/documentManagement/types"/>
-    <ds:schemaRef ds:uri="http://schemas.microsoft.com/office/infopath/2007/PartnerControls"/>
-    <ds:schemaRef ds:uri="http://purl.org/dc/elements/1.1/"/>
-    <ds:schemaRef ds:uri="http://schemas.microsoft.com/office/2006/metadata/properties"/>
-    <ds:schemaRef ds:uri="http://schemas.openxmlformats.org/package/2006/metadata/core-properties"/>
-    <ds:schemaRef ds:uri="http://purl.org/dc/terms/"/>
-    <ds:schemaRef ds:uri="21dcbf5f-a8c6-4194-a644-5d639dc1c2b4"/>
-    <ds:schemaRef ds:uri="f715fa8d-e5a2-43c5-93cb-8c3ac3fa13b8"/>
-    <ds:schemaRef ds:uri="http://www.w3.org/XML/1998/namespace"/>
-    <ds:schemaRef ds:uri="http://purl.org/dc/dcmitype/"/>
-  </ds:schemaRefs>
-</ds:datastoreItem>
 </file>
</xml_diff>